<commit_message>
added more jc files
</commit_message>
<xml_diff>
--- a/files/UU_IM_Cohort_Fac_Guide.docx
+++ b/files/UU_IM_Cohort_Fac_Guide.docx
@@ -92,16 +92,7 @@
           <w:sz w:val="20"/>
           <w:szCs w:val="20"/>
         </w:rPr>
-        <w:t>Goal: “Our aim [is] to disti</w:t>
-      </w:r>
-      <w:bookmarkStart w:id="0" w:name="_GoBack"/>
-      <w:bookmarkEnd w:id="0"/>
-      <w:r>
-        <w:rPr>
-          <w:sz w:val="20"/>
-          <w:szCs w:val="20"/>
-        </w:rPr>
-        <w:t>ll an article down to its core while systematically reviewing its validity and telling a compelling story” Similar to case presentations, “the goal is to communicate the</w:t>
+        <w:t>Goal: “Our aim [is] to distill an article down to its core while systematically reviewing its validity and telling a compelling story” Similar to case presentations, “the goal is to communicate the</w:t>
       </w:r>
     </w:p>
     <w:p>
@@ -161,7 +152,7 @@
         </w:rPr>
         <w:t xml:space="preserve">DOI: </w:t>
       </w:r>
-      <w:hyperlink r:id="rId5" w:tgtFrame="_blank" w:history="1">
+      <w:hyperlink r:id="rId9" w:tgtFrame="_blank" w:history="1">
         <w:r>
           <w:rPr>
             <w:rFonts w:ascii="Calibri" w:eastAsia="Times New Roman" w:hAnsi="Calibri" w:cs="Calibri"/>
@@ -351,25 +342,7 @@
           <w:sz w:val="20"/>
           <w:szCs w:val="20"/>
         </w:rPr>
-        <w:t xml:space="preserve">If subgroups are different in ways that may influence the likelihood of the outcome (aka confounding), did the study authors adjust for </w:t>
-      </w:r>
-      <w:proofErr w:type="gramStart"/>
-      <w:r>
-        <w:rPr>
-          <w:rFonts w:ascii="Calibri" w:hAnsi="Calibri" w:cs="Calibri"/>
-          <w:sz w:val="20"/>
-          <w:szCs w:val="20"/>
-        </w:rPr>
-        <w:t>this?</w:t>
-      </w:r>
-      <w:proofErr w:type="gramEnd"/>
-      <w:r>
-        <w:rPr>
-          <w:rFonts w:ascii="Calibri" w:hAnsi="Calibri" w:cs="Calibri"/>
-          <w:sz w:val="20"/>
-          <w:szCs w:val="20"/>
-        </w:rPr>
-        <w:t xml:space="preserve"> How?</w:t>
+        <w:t>If subgroups are different in ways that may influence the likelihood of the outcome (aka confounding), did the study authors adjust for this? How?</w:t>
       </w:r>
     </w:p>
     <w:p>
@@ -539,7 +512,7 @@
                     <pic:cNvPicPr/>
                   </pic:nvPicPr>
                   <pic:blipFill>
-                    <a:blip r:embed="rId6" cstate="print">
+                    <a:blip r:embed="rId10" cstate="print">
                       <a:extLst>
                         <a:ext uri="{28A0092B-C50C-407E-A947-70E740481C1C}">
                           <a14:useLocalDpi xmlns:a14="http://schemas.microsoft.com/office/drawing/2010/main" val="0"/>
@@ -587,7 +560,18 @@
         <w:t>What advantage does an RCT have over Cohort studies?</w:t>
       </w:r>
       <w:r>
-        <w:t xml:space="preserve"> (randomization controls for both known and unknown confounders)</w:t>
+        <w:t xml:space="preserve"> (randomization controls for both known and unknown confounders</w:t>
+      </w:r>
+      <w:r>
+        <w:t xml:space="preserve">, there is a well-defined entry point to the study which avoids ‘immortal-time </w:t>
+      </w:r>
+      <w:proofErr w:type="spellStart"/>
+      <w:r>
+        <w:t>bias’</w:t>
+      </w:r>
+      <w:proofErr w:type="spellEnd"/>
+      <w:r>
+        <w:t>)</w:t>
       </w:r>
     </w:p>
     <w:p>
@@ -601,9 +585,14 @@
         <w:t>What is a confounder?</w:t>
       </w:r>
       <w:r>
-        <w:t xml:space="preserve"> What are some strategies to counter confounders in cohort studies? (propensity matching, multivariate analysis). More info @ </w:t>
-      </w:r>
-      <w:hyperlink r:id="rId7" w:history="1">
+        <w:t xml:space="preserve"> What are some strategies to counter confounders in cohort studies?</w:t>
+      </w:r>
+      <w:r>
+        <w:t xml:space="preserve">  More info at:</w:t>
+      </w:r>
+    </w:p>
+    <w:p>
+      <w:hyperlink r:id="rId11">
         <w:r>
           <w:rPr>
             <w:rStyle w:val="Hyperlink"/>
@@ -611,6 +600,100 @@
           <w:t>https://www.ncbi.nlm.nih.gov/pubmed/18175191</w:t>
         </w:r>
       </w:hyperlink>
+      <w:r>
+        <w:t xml:space="preserve"> and </w:t>
+      </w:r>
+      <w:r>
+        <w:rPr>
+          <w:rFonts w:ascii="Calibri" w:eastAsia="Calibri" w:hAnsi="Calibri" w:cs="Calibri"/>
+          <w:color w:val="000000" w:themeColor="text1"/>
+        </w:rPr>
+        <w:t xml:space="preserve"> </w:t>
+      </w:r>
+      <w:hyperlink r:id="rId12">
+        <w:r>
+          <w:rPr>
+            <w:rStyle w:val="Hyperlink"/>
+            <w:rFonts w:ascii="Calibri" w:eastAsia="Calibri" w:hAnsi="Calibri" w:cs="Calibri"/>
+            <w:color w:val="000000" w:themeColor="text1"/>
+          </w:rPr>
+          <w:t>https://doi.org/10.1016/j.jclinepi.2020.01.021</w:t>
+        </w:r>
+      </w:hyperlink>
+      <w:r>
+        <w:t xml:space="preserve"> </w:t>
+      </w:r>
+    </w:p>
+    <w:p>
+      <w:r>
+        <w:t xml:space="preserve"> </w:t>
+      </w:r>
+    </w:p>
+    <w:p>
+      <w:r>
+        <w:t xml:space="preserve">Measured confounders: </w:t>
+      </w:r>
+      <w:r>
+        <w:t>propensity matching</w:t>
+      </w:r>
+      <w:r>
+        <w:t xml:space="preserve"> (</w:t>
+      </w:r>
+      <w:hyperlink r:id="rId13">
+        <w:r>
+          <w:rPr>
+            <w:rStyle w:val="Hyperlink"/>
+            <w:rFonts w:ascii="Calibri" w:eastAsia="Calibri" w:hAnsi="Calibri" w:cs="Calibri"/>
+          </w:rPr>
+          <w:t>https://jamanetwork.com/journals/jama/fullarticle/2758936</w:t>
+        </w:r>
+      </w:hyperlink>
+      <w:r>
+        <w:t>)</w:t>
+      </w:r>
+      <w:r>
+        <w:t xml:space="preserve">, multivariate analysis. </w:t>
+      </w:r>
+      <w:r>
+        <w:t>Unmeasured confounders: negative control groups (</w:t>
+      </w:r>
+      <w:hyperlink r:id="rId14">
+        <w:r>
+          <w:rPr>
+            <w:rStyle w:val="Hyperlink"/>
+            <w:rFonts w:ascii="Calibri" w:eastAsia="Calibri" w:hAnsi="Calibri" w:cs="Calibri"/>
+            <w:color w:val="DCA10D"/>
+          </w:rPr>
+          <w:t>https://www.ncbi.nlm.nih.gov/pmc/articles/PMC3053408/</w:t>
+        </w:r>
+      </w:hyperlink>
+      <w:r>
+        <w:t>), instrumental variables (</w:t>
+      </w:r>
+      <w:hyperlink r:id="rId15">
+        <w:r>
+          <w:rPr>
+            <w:rStyle w:val="Hyperlink"/>
+            <w:rFonts w:ascii="Calibri" w:eastAsia="Calibri" w:hAnsi="Calibri" w:cs="Calibri"/>
+          </w:rPr>
+          <w:t>https://doi.org/10.1001/jama.2019.5646</w:t>
+        </w:r>
+      </w:hyperlink>
+      <w:r>
+        <w:rPr>
+          <w:rFonts w:ascii="Calibri" w:eastAsia="Calibri" w:hAnsi="Calibri" w:cs="Calibri"/>
+        </w:rPr>
+        <w:t xml:space="preserve">), </w:t>
+      </w:r>
+      <w:r>
+        <w:t>computing an E-value (</w:t>
+      </w:r>
+      <w:r>
+        <w:rPr>
+          <w:rFonts w:ascii="Calibri" w:eastAsia="Calibri" w:hAnsi="Calibri" w:cs="Calibri"/>
+        </w:rPr>
+        <w:t>https://doi.org/10.1001/jama.2018.21554)</w:t>
+      </w:r>
     </w:p>
     <w:p/>
     <w:p>
@@ -618,6 +701,7 @@
         <w:rPr>
           <w:u w:val="single"/>
         </w:rPr>
+        <w:lastRenderedPageBreak/>
         <w:t>Why did the authors choose these statistical methods?</w:t>
       </w:r>
       <w:r>
@@ -660,6 +744,60 @@
       <w:r>
         <w:t>)</w:t>
       </w:r>
+      <w:r>
+        <w:t xml:space="preserve"> from </w:t>
+      </w:r>
+      <w:r>
+        <w:t>https://doi.org/10.7326/M19-1941</w:t>
+      </w:r>
+    </w:p>
+    <w:p>
+      <w:r>
+        <w:rPr>
+          <w:noProof/>
+        </w:rPr>
+        <w:drawing>
+          <wp:inline distT="0" distB="0" distL="0" distR="0" wp14:anchorId="0C7A5F68" wp14:editId="593BCB65">
+            <wp:extent cx="5943600" cy="2513965"/>
+            <wp:effectExtent l="0" t="0" r="0" b="635"/>
+            <wp:docPr id="1" name="Picture 1" descr="A screenshot of a social media post&#10;&#10;Description automatically generated"/>
+            <wp:cNvGraphicFramePr>
+              <a:graphicFrameLocks xmlns:a="http://schemas.openxmlformats.org/drawingml/2006/main" noChangeAspect="1"/>
+            </wp:cNvGraphicFramePr>
+            <a:graphic xmlns:a="http://schemas.openxmlformats.org/drawingml/2006/main">
+              <a:graphicData uri="http://schemas.openxmlformats.org/drawingml/2006/picture">
+                <pic:pic xmlns:pic="http://schemas.openxmlformats.org/drawingml/2006/picture">
+                  <pic:nvPicPr>
+                    <pic:cNvPr id="1" name="Screen Shot 2020-05-11 at 5.05.12 PM.png"/>
+                    <pic:cNvPicPr/>
+                  </pic:nvPicPr>
+                  <pic:blipFill>
+                    <a:blip r:embed="rId16">
+                      <a:extLst>
+                        <a:ext uri="{28A0092B-C50C-407E-A947-70E740481C1C}">
+                          <a14:useLocalDpi xmlns:a14="http://schemas.microsoft.com/office/drawing/2010/main" val="0"/>
+                        </a:ext>
+                      </a:extLst>
+                    </a:blip>
+                    <a:stretch>
+                      <a:fillRect/>
+                    </a:stretch>
+                  </pic:blipFill>
+                  <pic:spPr>
+                    <a:xfrm>
+                      <a:off x="0" y="0"/>
+                      <a:ext cx="5943600" cy="2513965"/>
+                    </a:xfrm>
+                    <a:prstGeom prst="rect">
+                      <a:avLst/>
+                    </a:prstGeom>
+                  </pic:spPr>
+                </pic:pic>
+              </a:graphicData>
+            </a:graphic>
+          </wp:inline>
+        </w:drawing>
+      </w:r>
     </w:p>
     <w:p/>
     <w:p>
@@ -667,7 +805,6 @@
         <w:rPr>
           <w:u w:val="single"/>
         </w:rPr>
-        <w:lastRenderedPageBreak/>
         <w:t>How strong is the treatment/exposure effect?</w:t>
       </w:r>
       <w:r>
@@ -1577,4 +1714,264 @@
     </a:ext>
   </a:extLst>
 </a:theme>
+</file>
+
+<file path=customXml/item1.xml><?xml version="1.0" encoding="utf-8"?>
+<?mso-contentType ?>
+<spe:Receivers xmlns:spe="http://schemas.microsoft.com/sharepoint/events">
+  <Receiver>
+    <Name>Document ID Generator</Name>
+    <Synchronization>Synchronous</Synchronization>
+    <Type>10001</Type>
+    <SequenceNumber>1000</SequenceNumber>
+    <Url/>
+    <Assembly>Microsoft.Office.DocumentManagement, Version=15.0.0.0, Culture=neutral, PublicKeyToken=71e9bce111e9429c</Assembly>
+    <Class>Microsoft.Office.DocumentManagement.Internal.DocIdHandler</Class>
+    <Data/>
+    <Filter/>
+  </Receiver>
+  <Receiver>
+    <Name>Document ID Generator</Name>
+    <Synchronization>Synchronous</Synchronization>
+    <Type>10002</Type>
+    <SequenceNumber>1001</SequenceNumber>
+    <Url/>
+    <Assembly>Microsoft.Office.DocumentManagement, Version=15.0.0.0, Culture=neutral, PublicKeyToken=71e9bce111e9429c</Assembly>
+    <Class>Microsoft.Office.DocumentManagement.Internal.DocIdHandler</Class>
+    <Data/>
+    <Filter/>
+  </Receiver>
+  <Receiver>
+    <Name>Document ID Generator</Name>
+    <Synchronization>Synchronous</Synchronization>
+    <Type>10004</Type>
+    <SequenceNumber>1002</SequenceNumber>
+    <Url/>
+    <Assembly>Microsoft.Office.DocumentManagement, Version=15.0.0.0, Culture=neutral, PublicKeyToken=71e9bce111e9429c</Assembly>
+    <Class>Microsoft.Office.DocumentManagement.Internal.DocIdHandler</Class>
+    <Data/>
+    <Filter/>
+  </Receiver>
+  <Receiver>
+    <Name>Document ID Generator</Name>
+    <Synchronization>Synchronous</Synchronization>
+    <Type>10006</Type>
+    <SequenceNumber>1003</SequenceNumber>
+    <Url/>
+    <Assembly>Microsoft.Office.DocumentManagement, Version=15.0.0.0, Culture=neutral, PublicKeyToken=71e9bce111e9429c</Assembly>
+    <Class>Microsoft.Office.DocumentManagement.Internal.DocIdHandler</Class>
+    <Data/>
+    <Filter/>
+  </Receiver>
+</spe:Receivers>
+</file>
+
+<file path=customXml/item2.xml><?xml version="1.0" encoding="utf-8"?>
+<?mso-contentType ?>
+<FormTemplates xmlns="http://schemas.microsoft.com/sharepoint/v3/contenttype/forms">
+  <Display>DocumentLibraryForm</Display>
+  <Edit>DocumentLibraryForm</Edit>
+  <New>DocumentLibraryForm</New>
+</FormTemplates>
+</file>
+
+<file path=customXml/item3.xml><?xml version="1.0" encoding="utf-8"?>
+<p:properties xmlns:p="http://schemas.microsoft.com/office/2006/metadata/properties" xmlns:xsi="http://www.w3.org/2001/XMLSchema-instance" xmlns:pc="http://schemas.microsoft.com/office/infopath/2007/PartnerControls">
+  <documentManagement>
+    <_dlc_DocId xmlns="402b49ca-617a-4412-a136-22a821ef8eb4">PULSEDOC-1879867397-2984</_dlc_DocId>
+    <_dlc_DocIdUrl xmlns="402b49ca-617a-4412-a136-22a821ef8eb4">
+      <Url>https://pulse.utah.edu/site/internal-medicine/_layouts/15/DocIdRedir.aspx?ID=PULSEDOC-1879867397-2984</Url>
+      <Description>PULSEDOC-1879867397-2984</Description>
+    </_dlc_DocIdUrl>
+  </documentManagement>
+</p:properties>
+</file>
+
+<file path=customXml/item4.xml><?xml version="1.0" encoding="utf-8"?>
+<ct:contentTypeSchema xmlns:ct="http://schemas.microsoft.com/office/2006/metadata/contentType" xmlns:ma="http://schemas.microsoft.com/office/2006/metadata/properties/metaAttributes" ct:_="" ma:_="" ma:contentTypeName="Document" ma:contentTypeID="0x0101006E74250B9394894A91E54E437576B37E" ma:contentTypeVersion="0" ma:contentTypeDescription="Create a new document." ma:contentTypeScope="" ma:versionID="6918dddf2a880470f5fe03e227edd4a1">
+  <xsd:schema xmlns:xsd="http://www.w3.org/2001/XMLSchema" xmlns:xs="http://www.w3.org/2001/XMLSchema" xmlns:p="http://schemas.microsoft.com/office/2006/metadata/properties" xmlns:ns2="402b49ca-617a-4412-a136-22a821ef8eb4" targetNamespace="http://schemas.microsoft.com/office/2006/metadata/properties" ma:root="true" ma:fieldsID="2b995caac7fa654b91bcd9862e99db1b" ns2:_="">
+    <xsd:import namespace="402b49ca-617a-4412-a136-22a821ef8eb4"/>
+    <xsd:element name="properties">
+      <xsd:complexType>
+        <xsd:sequence>
+          <xsd:element name="documentManagement">
+            <xsd:complexType>
+              <xsd:all>
+                <xsd:element ref="ns2:_dlc_DocId" minOccurs="0"/>
+                <xsd:element ref="ns2:_dlc_DocIdUrl" minOccurs="0"/>
+                <xsd:element ref="ns2:_dlc_DocIdPersistId" minOccurs="0"/>
+              </xsd:all>
+            </xsd:complexType>
+          </xsd:element>
+        </xsd:sequence>
+      </xsd:complexType>
+    </xsd:element>
+  </xsd:schema>
+  <xsd:schema xmlns:xsd="http://www.w3.org/2001/XMLSchema" xmlns:xs="http://www.w3.org/2001/XMLSchema" xmlns:dms="http://schemas.microsoft.com/office/2006/documentManagement/types" xmlns:pc="http://schemas.microsoft.com/office/infopath/2007/PartnerControls" targetNamespace="402b49ca-617a-4412-a136-22a821ef8eb4" elementFormDefault="qualified">
+    <xsd:import namespace="http://schemas.microsoft.com/office/2006/documentManagement/types"/>
+    <xsd:import namespace="http://schemas.microsoft.com/office/infopath/2007/PartnerControls"/>
+    <xsd:element name="_dlc_DocId" ma:index="8" nillable="true" ma:displayName="Document ID Value" ma:description="The value of the document ID assigned to this item." ma:internalName="_dlc_DocId" ma:readOnly="true">
+      <xsd:simpleType>
+        <xsd:restriction base="dms:Text"/>
+      </xsd:simpleType>
+    </xsd:element>
+    <xsd:element name="_dlc_DocIdUrl" ma:index="9" nillable="true" ma:displayName="Document ID" ma:description="Permanent link to this document." ma:hidden="true" ma:internalName="_dlc_DocIdUrl" ma:readOnly="true">
+      <xsd:complexType>
+        <xsd:complexContent>
+          <xsd:extension base="dms:URL">
+            <xsd:sequence>
+              <xsd:element name="Url" type="dms:ValidUrl" minOccurs="0" nillable="true"/>
+              <xsd:element name="Description" type="xsd:string" nillable="true"/>
+            </xsd:sequence>
+          </xsd:extension>
+        </xsd:complexContent>
+      </xsd:complexType>
+    </xsd:element>
+    <xsd:element name="_dlc_DocIdPersistId" ma:index="10" nillable="true" ma:displayName="Persist ID" ma:description="Keep ID on add." ma:hidden="true" ma:internalName="_dlc_DocIdPersistId" ma:readOnly="true">
+      <xsd:simpleType>
+        <xsd:restriction base="dms:Boolean"/>
+      </xsd:simpleType>
+    </xsd:element>
+  </xsd:schema>
+  <xsd:schema xmlns="http://schemas.openxmlformats.org/package/2006/metadata/core-properties" xmlns:xsd="http://www.w3.org/2001/XMLSchema" xmlns:xsi="http://www.w3.org/2001/XMLSchema-instance" xmlns:dc="http://purl.org/dc/elements/1.1/" xmlns:dcterms="http://purl.org/dc/terms/" xmlns:odoc="http://schemas.microsoft.com/internal/obd" targetNamespace="http://schemas.openxmlformats.org/package/2006/metadata/core-properties" elementFormDefault="qualified" attributeFormDefault="unqualified" blockDefault="#all">
+    <xsd:import namespace="http://purl.org/dc/elements/1.1/" schemaLocation="http://dublincore.org/schemas/xmls/qdc/2003/04/02/dc.xsd"/>
+    <xsd:import namespace="http://purl.org/dc/terms/" schemaLocation="http://dublincore.org/schemas/xmls/qdc/2003/04/02/dcterms.xsd"/>
+    <xsd:element name="coreProperties" type="CT_coreProperties"/>
+    <xsd:complexType name="CT_coreProperties">
+      <xsd:all>
+        <xsd:element ref="dc:creator" minOccurs="0" maxOccurs="1"/>
+        <xsd:element ref="dcterms:created" minOccurs="0" maxOccurs="1"/>
+        <xsd:element ref="dc:identifier" minOccurs="0" maxOccurs="1"/>
+        <xsd:element name="contentType" minOccurs="0" maxOccurs="1" type="xsd:string" ma:index="0" ma:displayName="Content Type"/>
+        <xsd:element ref="dc:title" minOccurs="0" maxOccurs="1" ma:index="4" ma:displayName="Title"/>
+        <xsd:element ref="dc:subject" minOccurs="0" maxOccurs="1"/>
+        <xsd:element ref="dc:description" minOccurs="0" maxOccurs="1"/>
+        <xsd:element name="keywords" minOccurs="0" maxOccurs="1" type="xsd:string"/>
+        <xsd:element ref="dc:language" minOccurs="0" maxOccurs="1"/>
+        <xsd:element name="category" minOccurs="0" maxOccurs="1" type="xsd:string"/>
+        <xsd:element name="version" minOccurs="0" maxOccurs="1" type="xsd:string"/>
+        <xsd:element name="revision" minOccurs="0" maxOccurs="1" type="xsd:string">
+          <xsd:annotation>
+            <xsd:documentation>
+                        This value indicates the number of saves or revisions. The application is responsible for updating this value after each revision.
+                    </xsd:documentation>
+          </xsd:annotation>
+        </xsd:element>
+        <xsd:element name="lastModifiedBy" minOccurs="0" maxOccurs="1" type="xsd:string"/>
+        <xsd:element ref="dcterms:modified" minOccurs="0" maxOccurs="1"/>
+        <xsd:element name="contentStatus" minOccurs="0" maxOccurs="1" type="xsd:string"/>
+      </xsd:all>
+    </xsd:complexType>
+  </xsd:schema>
+  <xs:schema xmlns:pc="http://schemas.microsoft.com/office/infopath/2007/PartnerControls" xmlns:xs="http://www.w3.org/2001/XMLSchema" targetNamespace="http://schemas.microsoft.com/office/infopath/2007/PartnerControls" elementFormDefault="qualified" attributeFormDefault="unqualified">
+    <xs:element name="Person">
+      <xs:complexType>
+        <xs:sequence>
+          <xs:element ref="pc:DisplayName" minOccurs="0"/>
+          <xs:element ref="pc:AccountId" minOccurs="0"/>
+          <xs:element ref="pc:AccountType" minOccurs="0"/>
+        </xs:sequence>
+      </xs:complexType>
+    </xs:element>
+    <xs:element name="DisplayName" type="xs:string"/>
+    <xs:element name="AccountId" type="xs:string"/>
+    <xs:element name="AccountType" type="xs:string"/>
+    <xs:element name="BDCAssociatedEntity">
+      <xs:complexType>
+        <xs:sequence>
+          <xs:element ref="pc:BDCEntity" minOccurs="0" maxOccurs="unbounded"/>
+        </xs:sequence>
+        <xs:attribute ref="pc:EntityNamespace"/>
+        <xs:attribute ref="pc:EntityName"/>
+        <xs:attribute ref="pc:SystemInstanceName"/>
+        <xs:attribute ref="pc:AssociationName"/>
+      </xs:complexType>
+    </xs:element>
+    <xs:attribute name="EntityNamespace" type="xs:string"/>
+    <xs:attribute name="EntityName" type="xs:string"/>
+    <xs:attribute name="SystemInstanceName" type="xs:string"/>
+    <xs:attribute name="AssociationName" type="xs:string"/>
+    <xs:element name="BDCEntity">
+      <xs:complexType>
+        <xs:sequence>
+          <xs:element ref="pc:EntityDisplayName" minOccurs="0"/>
+          <xs:element ref="pc:EntityInstanceReference" minOccurs="0"/>
+          <xs:element ref="pc:EntityId1" minOccurs="0"/>
+          <xs:element ref="pc:EntityId2" minOccurs="0"/>
+          <xs:element ref="pc:EntityId3" minOccurs="0"/>
+          <xs:element ref="pc:EntityId4" minOccurs="0"/>
+          <xs:element ref="pc:EntityId5" minOccurs="0"/>
+        </xs:sequence>
+      </xs:complexType>
+    </xs:element>
+    <xs:element name="EntityDisplayName" type="xs:string"/>
+    <xs:element name="EntityInstanceReference" type="xs:string"/>
+    <xs:element name="EntityId1" type="xs:string"/>
+    <xs:element name="EntityId2" type="xs:string"/>
+    <xs:element name="EntityId3" type="xs:string"/>
+    <xs:element name="EntityId4" type="xs:string"/>
+    <xs:element name="EntityId5" type="xs:string"/>
+    <xs:element name="Terms">
+      <xs:complexType>
+        <xs:sequence>
+          <xs:element ref="pc:TermInfo" minOccurs="0" maxOccurs="unbounded"/>
+        </xs:sequence>
+      </xs:complexType>
+    </xs:element>
+    <xs:element name="TermInfo">
+      <xs:complexType>
+        <xs:sequence>
+          <xs:element ref="pc:TermName" minOccurs="0"/>
+          <xs:element ref="pc:TermId" minOccurs="0"/>
+        </xs:sequence>
+      </xs:complexType>
+    </xs:element>
+    <xs:element name="TermName" type="xs:string"/>
+    <xs:element name="TermId" type="xs:string"/>
+  </xs:schema>
+</ct:contentTypeSchema>
+</file>
+
+<file path=customXml/itemProps1.xml><?xml version="1.0" encoding="utf-8"?>
+<ds:datastoreItem xmlns:ds="http://schemas.openxmlformats.org/officeDocument/2006/customXml" ds:itemID="{73234BFC-C5D5-4764-BE92-6573B4E19B2F}">
+  <ds:schemaRefs>
+    <ds:schemaRef ds:uri="http://schemas.microsoft.com/sharepoint/events"/>
+  </ds:schemaRefs>
+</ds:datastoreItem>
+</file>
+
+<file path=customXml/itemProps2.xml><?xml version="1.0" encoding="utf-8"?>
+<ds:datastoreItem xmlns:ds="http://schemas.openxmlformats.org/officeDocument/2006/customXml" ds:itemID="{7D2DC306-3B07-447F-B0EB-4FFFC33AFC7D}">
+  <ds:schemaRefs>
+    <ds:schemaRef ds:uri="http://schemas.microsoft.com/sharepoint/v3/contenttype/forms"/>
+  </ds:schemaRefs>
+</ds:datastoreItem>
+</file>
+
+<file path=customXml/itemProps3.xml><?xml version="1.0" encoding="utf-8"?>
+<ds:datastoreItem xmlns:ds="http://schemas.openxmlformats.org/officeDocument/2006/customXml" ds:itemID="{228BD220-D110-44F2-A74D-1C2A6E8E8E53}">
+  <ds:schemaRefs>
+    <ds:schemaRef ds:uri="http://schemas.microsoft.com/office/2006/metadata/properties"/>
+    <ds:schemaRef ds:uri="http://schemas.microsoft.com/office/infopath/2007/PartnerControls"/>
+    <ds:schemaRef ds:uri="402b49ca-617a-4412-a136-22a821ef8eb4"/>
+  </ds:schemaRefs>
+</ds:datastoreItem>
+</file>
+
+<file path=customXml/itemProps4.xml><?xml version="1.0" encoding="utf-8"?>
+<ds:datastoreItem xmlns:ds="http://schemas.openxmlformats.org/officeDocument/2006/customXml" ds:itemID="{F8EA840B-73E2-4082-BCA1-087D75B155E6}">
+  <ds:schemaRefs>
+    <ds:schemaRef ds:uri="http://schemas.microsoft.com/office/2006/metadata/contentType"/>
+    <ds:schemaRef ds:uri="http://schemas.microsoft.com/office/2006/metadata/properties/metaAttributes"/>
+    <ds:schemaRef ds:uri="http://www.w3.org/2001/XMLSchema"/>
+    <ds:schemaRef ds:uri="http://schemas.microsoft.com/office/2006/metadata/properties"/>
+    <ds:schemaRef ds:uri="402b49ca-617a-4412-a136-22a821ef8eb4"/>
+    <ds:schemaRef ds:uri="http://schemas.microsoft.com/office/2006/documentManagement/types"/>
+    <ds:schemaRef ds:uri="http://schemas.microsoft.com/office/infopath/2007/PartnerControls"/>
+    <ds:schemaRef ds:uri="http://schemas.openxmlformats.org/package/2006/metadata/core-properties"/>
+    <ds:schemaRef ds:uri="http://purl.org/dc/elements/1.1/"/>
+    <ds:schemaRef ds:uri="http://purl.org/dc/terms/"/>
+    <ds:schemaRef ds:uri="http://schemas.microsoft.com/internal/obd"/>
+  </ds:schemaRefs>
+</ds:datastoreItem>
 </file>
</xml_diff>